<commit_message>
undo delete bias and resources required doing 611
</commit_message>
<xml_diff>
--- a/2026-TERM1/T1B1-BSBCRT611_Apply_critical_thinking_for_complex_problem_solving/2-assessments/BSBCTR611-Applying_critical_thinking-MANUEL_PEREZ-TASK2.docx
+++ b/2026-TERM1/T1B1-BSBCRT611_Apply_critical_thinking_for_complex_problem_solving/2-assessments/BSBCTR611-Applying_critical_thinking-MANUEL_PEREZ-TASK2.docx
@@ -3651,11 +3651,445 @@
     </w:p>
     <w:p>
       <w:pPr>
+        <w:pStyle w:val="Heading2"/>
+      </w:pPr>
+      <w:r>
+        <w:br w:type="page"/>
+      </w:r>
+      <w:r>
+        <w:lastRenderedPageBreak/>
+        <w:t>Assessment of any actual or perceived bias</w:t>
+      </w:r>
+    </w:p>
+    <w:p/>
+    <w:p>
+      <w:pPr>
+        <w:pStyle w:val="ListParagraph"/>
+        <w:numPr>
+          <w:ilvl w:val="0"/>
+          <w:numId w:val="65"/>
+        </w:numPr>
+        <w:rPr>
+          <w:b/>
+          <w:bCs/>
+        </w:rPr>
+      </w:pPr>
+      <w:r>
+        <w:rPr>
+          <w:b/>
+          <w:bCs/>
+        </w:rPr>
+        <w:t>Financial Performance Bias</w:t>
+      </w:r>
+    </w:p>
+    <w:p>
+      <w:r>
+        <w:t>There is a perceived bias towards revenue growth as a primary indicator of success. The company experienced a $20 million increase in revenue and a 57% increase compared to the previous year, which may have created an assumption that overall performance was strong. This focus may have biased management decisions by underestimating the impact of increased costs, decreased profits, and negative cash flow.</w:t>
+      </w:r>
+    </w:p>
+    <w:p/>
+    <w:p>
+      <w:r>
+        <w:t xml:space="preserve">That </w:t>
+      </w:r>
+      <w:r>
+        <w:t>growth without stable operations and manufacturing capacity has created financial pressure. By focusing heavily on revenue, decision-makers may have overlooked early warning signs such as the decline in Net Profit Margin from 20% to 9.1% and rising working capital requirements.</w:t>
+      </w:r>
+    </w:p>
+    <w:p/>
+    <w:p/>
+    <w:p>
+      <w:pPr>
+        <w:pStyle w:val="ListParagraph"/>
+        <w:numPr>
+          <w:ilvl w:val="0"/>
+          <w:numId w:val="65"/>
+        </w:numPr>
+        <w:rPr>
+          <w:b/>
+          <w:bCs/>
+        </w:rPr>
+      </w:pPr>
+      <w:r>
+        <w:rPr>
+          <w:b/>
+          <w:bCs/>
+        </w:rPr>
+        <w:t>Operational and Manufacturing Bias</w:t>
+      </w:r>
+    </w:p>
+    <w:p>
+      <w:r>
+        <w:t>An actual operational bias exists in the dependence on a single manufacturing plant in Hong Kong. Historical success with this factory may have reinforced the belief that the existing supply chain model was sufficient. This created resistance to diversifying manufacturing locations, even as COVID-19 and political factors increased risk.</w:t>
+      </w:r>
+    </w:p>
+    <w:p/>
+    <w:p>
+      <w:r>
+        <w:t>This bias limited proactive planning and reduced operational resilience, resulting in manufacturing delays, higher operating costs, and increased debt.</w:t>
+      </w:r>
+    </w:p>
+    <w:p/>
+    <w:p/>
+    <w:p>
+      <w:pPr>
+        <w:pStyle w:val="ListParagraph"/>
+        <w:numPr>
+          <w:ilvl w:val="0"/>
+          <w:numId w:val="65"/>
+        </w:numPr>
+        <w:rPr>
+          <w:b/>
+          <w:bCs/>
+        </w:rPr>
+      </w:pPr>
+      <w:r>
+        <w:rPr>
+          <w:b/>
+          <w:bCs/>
+        </w:rPr>
+        <w:t>Technology and ERP System Bias</w:t>
+      </w:r>
+    </w:p>
+    <w:p>
+      <w:r>
+        <w:t>There is a potential perceived bias in favour of existing ERP systems and processes. The company authorised manufacturing and managed its global supply chain through the ERP system, which may have led to an assumption that the system was adequate for managing disruptions.</w:t>
+      </w:r>
+    </w:p>
+    <w:p/>
+    <w:p>
+      <w:r>
+        <w:t>This bias may have delayed necessary ERP intervention and innovation, despite evidence that the current operating model is inefficient in the face of disruptions. Critical thinking challenges this assumption by recognising that ERP systems must evolve to support flexibility, scenario planning, and decision-making under uncertainty.</w:t>
+      </w:r>
+    </w:p>
+    <w:p>
+      <w:pPr>
+        <w:rPr>
+          <w:highlight w:val="yellow"/>
+        </w:rPr>
+      </w:pPr>
+    </w:p>
+    <w:p>
+      <w:pPr>
+        <w:rPr>
+          <w:highlight w:val="yellow"/>
+        </w:rPr>
+      </w:pPr>
+    </w:p>
+    <w:p>
+      <w:pPr>
+        <w:spacing w:after="200" w:line="276" w:lineRule="auto"/>
+      </w:pPr>
+    </w:p>
+    <w:p>
+      <w:pPr>
+        <w:spacing w:after="200" w:line="276" w:lineRule="auto"/>
+        <w:rPr>
+          <w:rFonts w:ascii="Arial" w:eastAsia="Arial" w:hAnsi="Arial" w:cs="Arial"/>
+          <w:color w:val="2E74B5" w:themeColor="accent1" w:themeShade="BF"/>
+          <w:sz w:val="40"/>
+          <w:szCs w:val="40"/>
+        </w:rPr>
+      </w:pPr>
+      <w:r>
+        <w:br w:type="page"/>
+      </w:r>
+    </w:p>
+    <w:p>
+      <w:pPr>
         <w:pStyle w:val="Heading1"/>
       </w:pPr>
       <w:r>
+        <w:lastRenderedPageBreak/>
+        <w:t>Resources required for the solution development process</w:t>
+      </w:r>
+    </w:p>
+    <w:p/>
+    <w:p>
+      <w:r>
+        <w:t>Before developing a solution, resources are primarily related to technical, technological, human, financial, and administrative resources.</w:t>
+      </w:r>
+    </w:p>
+    <w:p/>
+    <w:p>
+      <w:pPr>
+        <w:rPr>
+          <w:b/>
+          <w:bCs/>
+        </w:rPr>
+      </w:pPr>
+      <w:r>
+        <w:rPr>
+          <w:b/>
+          <w:bCs/>
+        </w:rPr>
+        <w:t>1. Human Resources</w:t>
+      </w:r>
+    </w:p>
+    <w:p/>
+    <w:p>
+      <w:r>
+        <w:t>Because any solution requires qualified personnel in multiple areas of the business, primarily in the following areas:</w:t>
+      </w:r>
+    </w:p>
+    <w:p/>
+    <w:p>
+      <w:pPr>
+        <w:numPr>
+          <w:ilvl w:val="0"/>
+          <w:numId w:val="63"/>
+        </w:numPr>
+      </w:pPr>
+      <w:r>
+        <w:t>IT professionals, such as company ERP specialists and ERP systems analysts.</w:t>
+      </w:r>
+    </w:p>
+    <w:p>
+      <w:pPr>
+        <w:numPr>
+          <w:ilvl w:val="0"/>
+          <w:numId w:val="63"/>
+        </w:numPr>
+      </w:pPr>
+      <w:r>
+        <w:t>Supply chain and operations personnel to redesign workflows, manage manufacturing changes, and coordinate with suppliers.</w:t>
+      </w:r>
+    </w:p>
+    <w:p>
+      <w:pPr>
+        <w:numPr>
+          <w:ilvl w:val="0"/>
+          <w:numId w:val="63"/>
+        </w:numPr>
+      </w:pPr>
+      <w:r>
+        <w:t>Finance and management personnel to oversee financial operations, performance indicators, cost control, and profitability ratios.</w:t>
+      </w:r>
+    </w:p>
+    <w:p>
+      <w:pPr>
+        <w:numPr>
+          <w:ilvl w:val="0"/>
+          <w:numId w:val="63"/>
+        </w:numPr>
+      </w:pPr>
+      <w:r>
+        <w:t>Trainers</w:t>
+      </w:r>
+      <w:r>
+        <w:t>, such as cybersecurity and prevention trainers, professional skills development, and trainers for the new technologies to be implemented.</w:t>
+      </w:r>
+    </w:p>
+    <w:p/>
+    <w:p>
+      <w:pPr>
+        <w:rPr>
+          <w:b/>
+          <w:bCs/>
+        </w:rPr>
+      </w:pPr>
+      <w:r>
+        <w:rPr>
+          <w:b/>
+          <w:bCs/>
+        </w:rPr>
+        <w:t>2. Technological Resources</w:t>
+      </w:r>
+    </w:p>
+    <w:p/>
+    <w:p>
+      <w:r>
+        <w:t>Since technological resources can facilitate management, the following technological resources should be considered:</w:t>
+      </w:r>
+    </w:p>
+    <w:p/>
+    <w:p>
+      <w:pPr>
+        <w:numPr>
+          <w:ilvl w:val="0"/>
+          <w:numId w:val="63"/>
+        </w:numPr>
+      </w:pPr>
+      <w:r>
+        <w:t>Improvements to the ERP system to enhance supply chain management, inventory control, and planning.</w:t>
+      </w:r>
+    </w:p>
+    <w:p>
+      <w:pPr>
+        <w:numPr>
+          <w:ilvl w:val="0"/>
+          <w:numId w:val="63"/>
+        </w:numPr>
+      </w:pPr>
+      <w:r>
+        <w:t>Development or acquisition of cloud-based solutions for software development and scalability of services/servers</w:t>
+      </w:r>
+    </w:p>
+    <w:p>
+      <w:pPr>
+        <w:numPr>
+          <w:ilvl w:val="0"/>
+          <w:numId w:val="63"/>
+        </w:numPr>
+      </w:pPr>
+      <w:r>
+        <w:t>Cybersecurity tools to ensure compliance with Australian laws and the company's security policies</w:t>
+      </w:r>
+    </w:p>
+    <w:p>
+      <w:pPr>
+        <w:numPr>
+          <w:ilvl w:val="0"/>
+          <w:numId w:val="63"/>
+        </w:numPr>
+      </w:pPr>
+      <w:r>
+        <w:t>Data analytics tools for monitoring the company's financial status</w:t>
+      </w:r>
+    </w:p>
+    <w:p/>
+    <w:p/>
+    <w:p>
+      <w:pPr>
+        <w:rPr>
+          <w:b/>
+          <w:bCs/>
+        </w:rPr>
+      </w:pPr>
+      <w:r>
+        <w:rPr>
+          <w:b/>
+          <w:bCs/>
+        </w:rPr>
+        <w:t>3. Financial Resources</w:t>
+      </w:r>
+    </w:p>
+    <w:p/>
+    <w:p>
+      <w:r>
+        <w:t>As with any investment, significant financial resources are required to support the development of a solution. These resources would primarily be allocated to:</w:t>
+      </w:r>
+    </w:p>
+    <w:p/>
+    <w:p>
+      <w:pPr>
+        <w:numPr>
+          <w:ilvl w:val="0"/>
+          <w:numId w:val="63"/>
+        </w:numPr>
+      </w:pPr>
+      <w:r>
+        <w:t>Capital investment to establish a second manufacturing plant or outsource manufacturing.</w:t>
+      </w:r>
+    </w:p>
+    <w:p>
+      <w:pPr>
+        <w:numPr>
+          <w:ilvl w:val="0"/>
+          <w:numId w:val="63"/>
+        </w:numPr>
+      </w:pPr>
+      <w:r>
+        <w:t>Funding for upgrades or implementation of a new ERP system, systems integration, and cloud migration.</w:t>
+      </w:r>
+    </w:p>
+    <w:p>
+      <w:pPr>
+        <w:numPr>
+          <w:ilvl w:val="0"/>
+          <w:numId w:val="63"/>
+        </w:numPr>
+      </w:pPr>
+      <w:r>
+        <w:t>Increased resources as needed during the transition period.</w:t>
+      </w:r>
+    </w:p>
+    <w:p/>
+    <w:p>
+      <w:pPr>
+        <w:rPr>
+          <w:b/>
+          <w:bCs/>
+        </w:rPr>
+      </w:pPr>
+      <w:r>
+        <w:rPr>
+          <w:b/>
+          <w:bCs/>
+        </w:rPr>
+        <w:t>4. Administrative Resources</w:t>
+      </w:r>
+    </w:p>
+    <w:p/>
+    <w:p>
+      <w:r>
+        <w:t>The company should update its policies and processes to align with new standards. Therefore, resources would need to be allocated to update the following key policies and procedures:</w:t>
+      </w:r>
+    </w:p>
+    <w:p/>
+    <w:p>
+      <w:pPr>
+        <w:numPr>
+          <w:ilvl w:val="0"/>
+          <w:numId w:val="63"/>
+        </w:numPr>
+      </w:pPr>
+      <w:r>
+        <w:t>Financial Authorization</w:t>
+      </w:r>
+    </w:p>
+    <w:p>
+      <w:pPr>
+        <w:numPr>
+          <w:ilvl w:val="0"/>
+          <w:numId w:val="63"/>
+        </w:numPr>
+      </w:pPr>
+      <w:r>
+        <w:t>Privacy</w:t>
+      </w:r>
+    </w:p>
+    <w:p>
+      <w:pPr>
+        <w:numPr>
+          <w:ilvl w:val="0"/>
+          <w:numId w:val="63"/>
+        </w:numPr>
+      </w:pPr>
+      <w:r>
+        <w:t>Performance Management</w:t>
+      </w:r>
+    </w:p>
+    <w:p>
+      <w:pPr>
+        <w:numPr>
+          <w:ilvl w:val="0"/>
+          <w:numId w:val="63"/>
+        </w:numPr>
+      </w:pPr>
+      <w:r>
+        <w:t>Performance Management</w:t>
+      </w:r>
+    </w:p>
+    <w:p/>
+    <w:p>
+      <w:pPr>
+        <w:spacing w:after="200" w:line="276" w:lineRule="auto"/>
+        <w:rPr>
+          <w:rFonts w:ascii="Arial" w:eastAsia="Arial" w:hAnsi="Arial" w:cs="Arial"/>
+          <w:color w:val="2E74B5" w:themeColor="accent1" w:themeShade="BF"/>
+          <w:sz w:val="40"/>
+          <w:szCs w:val="40"/>
+        </w:rPr>
+      </w:pPr>
+      <w:r>
         <w:br w:type="page"/>
       </w:r>
+    </w:p>
+    <w:p>
+      <w:pPr>
+        <w:pStyle w:val="Heading1"/>
+      </w:pPr>
       <w:r>
         <w:lastRenderedPageBreak/>
         <w:t xml:space="preserve">Generating </w:t>
@@ -6508,13 +6942,7 @@
         <w:rPr>
           <w:color w:val="00B050"/>
         </w:rPr>
-        <w:t xml:space="preserve">This alternative solution is </w:t>
-      </w:r>
-      <w:r>
-        <w:rPr>
-          <w:color w:val="00B050"/>
-        </w:rPr>
-        <w:t>feasible and strategically aligned.</w:t>
+        <w:t>This alternative solution is feasible and strategically aligned.</w:t>
       </w:r>
     </w:p>
     <w:p>
@@ -6528,13 +6956,7 @@
         <w:t>D</w:t>
       </w:r>
       <w:r>
-        <w:t xml:space="preserve">irectly addresses the misalignment between market demand and manufacturing capacity by removing dependence on physical hardware. The organisation already has software and content capability, and the required resources are mainly skilled IT staff rather than raw materials or factories. While there </w:t>
-      </w:r>
-      <w:r>
-        <w:t>are</w:t>
-      </w:r>
-      <w:r>
-        <w:t xml:space="preserve"> a moderate upfront cost and a medium implementation timeframe, this solution offers strong scalability, lower operational risk, and high long-term profitability.</w:t>
+        <w:t>irectly addresses the misalignment between market demand and manufacturing capacity by removing dependence on physical hardware. The organisation already has software and content capability, and the required resources are mainly skilled IT staff rather than raw materials or factories. While there are a moderate upfront cost and a medium implementation timeframe, this solution offers strong scalability, lower operational risk, and high long-term profitability.</w:t>
       </w:r>
     </w:p>
     <w:p/>
@@ -6575,25 +6997,7 @@
         <w:rPr>
           <w:color w:val="00B050"/>
         </w:rPr>
-        <w:t>T</w:t>
-      </w:r>
-      <w:r>
-        <w:rPr>
-          <w:color w:val="00B050"/>
-        </w:rPr>
-        <w:t>his alternative solution is feasible</w:t>
-      </w:r>
-      <w:r>
-        <w:rPr>
-          <w:color w:val="00B050"/>
-        </w:rPr>
-        <w:t xml:space="preserve"> </w:t>
-      </w:r>
-      <w:r>
-        <w:rPr>
-          <w:color w:val="00B050"/>
-        </w:rPr>
-        <w:t>as a transitional or complementary solution.</w:t>
+        <w:t>This alternative solution is feasible as a transitional or complementary solution.</w:t>
       </w:r>
     </w:p>
     <w:p>
@@ -6648,25 +7052,7 @@
         <w:rPr>
           <w:color w:val="EE0000"/>
         </w:rPr>
-        <w:t>T</w:t>
-      </w:r>
-      <w:r>
-        <w:rPr>
-          <w:color w:val="EE0000"/>
-        </w:rPr>
-        <w:t xml:space="preserve">his alternative solution is not feasible because </w:t>
-      </w:r>
-      <w:r>
-        <w:rPr>
-          <w:color w:val="EE0000"/>
-        </w:rPr>
-        <w:t xml:space="preserve">the </w:t>
-      </w:r>
-      <w:r>
-        <w:rPr>
-          <w:color w:val="EE0000"/>
-        </w:rPr>
-        <w:t>current financial and operational conditions</w:t>
+        <w:t>This alternative solution is not feasible because the current financial and operational conditions</w:t>
       </w:r>
     </w:p>
     <w:p>
@@ -6675,13 +7061,7 @@
       </w:pPr>
       <w:r>
         <w:br/>
-        <w:t xml:space="preserve">This option requires high capital investment, long timeframes, and significant operational complexity. Establishing or managing multiple manufacturing facilities and </w:t>
-      </w:r>
-      <w:r>
-        <w:t>suppliers’</w:t>
-      </w:r>
-      <w:r>
-        <w:t xml:space="preserve"> places heavy pressure on financial resources, ERP systems, logistics, and skilled manufacturing staff. Given the current issues of increased costs, decreased profits, and negative cash flow, this solution increases financial and execution risk rather than reducing it.</w:t>
+        <w:t>This option requires high capital investment, long timeframes, and significant operational complexity. Establishing or managing multiple manufacturing facilities and suppliers’ places heavy pressure on financial resources, ERP systems, logistics, and skilled manufacturing staff. Given the current issues of increased costs, decreased profits, and negative cash flow, this solution increases financial and execution risk rather than reducing it.</w:t>
       </w:r>
     </w:p>
     <w:p/>
@@ -6722,13 +7102,7 @@
         <w:rPr>
           <w:color w:val="EE0000"/>
         </w:rPr>
-        <w:t xml:space="preserve">This alternative solution is not feasible because </w:t>
-      </w:r>
-      <w:r>
-        <w:rPr>
-          <w:color w:val="EE0000"/>
-        </w:rPr>
-        <w:t>increase complexity and does not address the primary problem.</w:t>
+        <w:t>This alternative solution is not feasible because increase complexity and does not address the primary problem.</w:t>
       </w:r>
     </w:p>
     <w:p>
@@ -6865,20 +7239,10 @@
           <w:b/>
           <w:bCs/>
         </w:rPr>
-        <w:t>Paired Comparison Analysis</w:t>
-      </w:r>
-      <w:r>
-        <w:rPr>
-          <w:b/>
-          <w:bCs/>
-        </w:rPr>
-        <w:t xml:space="preserve"> Matrix</w:t>
-      </w:r>
-      <w:r>
-        <w:t xml:space="preserve"> </w:t>
-      </w:r>
-      <w:r>
-        <w:t xml:space="preserve">to determine the relative importance of </w:t>
+        <w:t>Paired Comparison Analysis Matrix</w:t>
+      </w:r>
+      <w:r>
+        <w:t xml:space="preserve"> to determine the relative importance of </w:t>
       </w:r>
       <w:r>
         <w:t>each</w:t>
@@ -6896,10 +7260,7 @@
         <w:t xml:space="preserve"> The process was </w:t>
       </w:r>
       <w:r>
-        <w:t>comparing</w:t>
-      </w:r>
-      <w:r>
-        <w:t xml:space="preserve"> each option directly against every other option, one by one. This </w:t>
+        <w:t xml:space="preserve">comparing each option directly against every other option, one by one. This </w:t>
       </w:r>
       <w:r>
         <w:t>h</w:t>
@@ -20687,6 +21048,7 @@
   <w:style w:type="character" w:default="1" w:styleId="DefaultParagraphFont">
     <w:name w:val="Default Paragraph Font"/>
     <w:uiPriority w:val="1"/>
+    <w:semiHidden/>
     <w:unhideWhenUsed/>
   </w:style>
   <w:style w:type="table" w:default="1" w:styleId="TableNormal">

</xml_diff>